<commit_message>
Book page: edit button, stop reading etc.
</commit_message>
<xml_diff>
--- a/plan.docx
+++ b/plan.docx
@@ -220,15 +220,7 @@
           <w:sz w:val="28"/>
           <w:szCs w:val="28"/>
         </w:rPr>
-        <w:t xml:space="preserve">Currently reading  </w:t>
-      </w:r>
-      <w:r>
-        <w:rPr>
-          <w:rFonts w:ascii="Times New Roman" w:hAnsi="Times New Roman" w:cs="Times New Roman"/>
-          <w:sz w:val="28"/>
-          <w:szCs w:val="28"/>
-        </w:rPr>
-        <w:t>- under the week strike it should appear the books that you are reading right now and how much of it you have (*)</w:t>
+        <w:t>Currently reading  - under the week strike it should appear the books that you are reading right now and how much of it you have (*)</w:t>
       </w:r>
     </w:p>
     <w:p>
@@ -286,7 +278,43 @@
           <w:sz w:val="28"/>
           <w:szCs w:val="28"/>
         </w:rPr>
-        <w:t>When you start a new book you should have a new book button and there you should search from an API or something and if you don’t find there you should have the option to add it manually. Also, when you select a book it could not be the same copy you have so the number of pages you have could be different-option to modify the number of pages on your end.</w:t>
+        <w:t xml:space="preserve">When you start a new </w:t>
+      </w:r>
+      <w:proofErr w:type="gramStart"/>
+      <w:r>
+        <w:rPr>
+          <w:rFonts w:ascii="Times New Roman" w:hAnsi="Times New Roman" w:cs="Times New Roman"/>
+          <w:sz w:val="28"/>
+          <w:szCs w:val="28"/>
+        </w:rPr>
+        <w:t>book</w:t>
+      </w:r>
+      <w:proofErr w:type="gramEnd"/>
+      <w:r>
+        <w:rPr>
+          <w:rFonts w:ascii="Times New Roman" w:hAnsi="Times New Roman" w:cs="Times New Roman"/>
+          <w:sz w:val="28"/>
+          <w:szCs w:val="28"/>
+        </w:rPr>
+        <w:t xml:space="preserve"> you should have a new book button and there you should search from an API or something and if you don’t find there you should have the option to add it manually. Also, when you select a </w:t>
+      </w:r>
+      <w:proofErr w:type="gramStart"/>
+      <w:r>
+        <w:rPr>
+          <w:rFonts w:ascii="Times New Roman" w:hAnsi="Times New Roman" w:cs="Times New Roman"/>
+          <w:sz w:val="28"/>
+          <w:szCs w:val="28"/>
+        </w:rPr>
+        <w:t>book</w:t>
+      </w:r>
+      <w:proofErr w:type="gramEnd"/>
+      <w:r>
+        <w:rPr>
+          <w:rFonts w:ascii="Times New Roman" w:hAnsi="Times New Roman" w:cs="Times New Roman"/>
+          <w:sz w:val="28"/>
+          <w:szCs w:val="28"/>
+        </w:rPr>
+        <w:t xml:space="preserve"> it could not be the same copy you have so the number of pages you have could be different-option to modify the number of pages on your end.</w:t>
       </w:r>
     </w:p>
     <w:p>
@@ -549,7 +577,382 @@
           <w:sz w:val="28"/>
           <w:szCs w:val="28"/>
         </w:rPr>
-        <w:t>In the corner a button for setting where you should have the modify goal button, info page and the signout</w:t>
+        <w:t xml:space="preserve">In the corner a button for setting where you should have the modify goal button, info page and the </w:t>
+      </w:r>
+      <w:proofErr w:type="spellStart"/>
+      <w:r>
+        <w:rPr>
+          <w:rFonts w:ascii="Times New Roman" w:hAnsi="Times New Roman" w:cs="Times New Roman"/>
+          <w:sz w:val="28"/>
+          <w:szCs w:val="28"/>
+        </w:rPr>
+        <w:t>signout</w:t>
+      </w:r>
+      <w:proofErr w:type="spellEnd"/>
+    </w:p>
+    <w:p>
+      <w:pPr>
+        <w:jc w:val="both"/>
+        <w:rPr>
+          <w:rFonts w:ascii="Times New Roman" w:hAnsi="Times New Roman" w:cs="Times New Roman"/>
+          <w:b/>
+          <w:bCs/>
+          <w:sz w:val="28"/>
+          <w:szCs w:val="28"/>
+        </w:rPr>
+      </w:pPr>
+      <w:r>
+        <w:rPr>
+          <w:rFonts w:ascii="Times New Roman" w:hAnsi="Times New Roman" w:cs="Times New Roman"/>
+          <w:b/>
+          <w:bCs/>
+          <w:sz w:val="28"/>
+          <w:szCs w:val="28"/>
+        </w:rPr>
+        <w:t>Documentation:</w:t>
+      </w:r>
+    </w:p>
+    <w:p>
+      <w:pPr>
+        <w:pStyle w:val="ListParagraph"/>
+        <w:numPr>
+          <w:ilvl w:val="0"/>
+          <w:numId w:val="6"/>
+        </w:numPr>
+        <w:jc w:val="both"/>
+        <w:rPr>
+          <w:rFonts w:ascii="Times New Roman" w:hAnsi="Times New Roman" w:cs="Times New Roman"/>
+          <w:sz w:val="28"/>
+          <w:szCs w:val="28"/>
+        </w:rPr>
+      </w:pPr>
+      <w:hyperlink r:id="rId5" w:history="1">
+        <w:r>
+          <w:rPr>
+            <w:rStyle w:val="Hyperlink"/>
+            <w:rFonts w:ascii="Times New Roman" w:hAnsi="Times New Roman" w:cs="Times New Roman"/>
+            <w:sz w:val="28"/>
+            <w:szCs w:val="28"/>
+          </w:rPr>
+          <w:t>https://stackoverflow.com/questions/66392498/google-books-api-find-exact-author</w:t>
+        </w:r>
+      </w:hyperlink>
+    </w:p>
+    <w:p>
+      <w:pPr>
+        <w:pStyle w:val="ListParagraph"/>
+        <w:numPr>
+          <w:ilvl w:val="0"/>
+          <w:numId w:val="6"/>
+        </w:numPr>
+        <w:jc w:val="both"/>
+        <w:rPr>
+          <w:rFonts w:ascii="Times New Roman" w:hAnsi="Times New Roman" w:cs="Times New Roman"/>
+          <w:sz w:val="28"/>
+          <w:szCs w:val="28"/>
+        </w:rPr>
+      </w:pPr>
+      <w:hyperlink r:id="rId6" w:anchor="PerformingSearch" w:history="1">
+        <w:r>
+          <w:rPr>
+            <w:rStyle w:val="Hyperlink"/>
+            <w:rFonts w:ascii="Times New Roman" w:hAnsi="Times New Roman" w:cs="Times New Roman"/>
+            <w:sz w:val="28"/>
+            <w:szCs w:val="28"/>
+          </w:rPr>
+          <w:t>https://developers.google.com/books/docs/v1/using#PerformingSearch</w:t>
+        </w:r>
+      </w:hyperlink>
+    </w:p>
+    <w:p>
+      <w:pPr>
+        <w:pStyle w:val="ListParagraph"/>
+        <w:numPr>
+          <w:ilvl w:val="0"/>
+          <w:numId w:val="6"/>
+        </w:numPr>
+        <w:jc w:val="both"/>
+        <w:rPr>
+          <w:rFonts w:ascii="Times New Roman" w:hAnsi="Times New Roman" w:cs="Times New Roman"/>
+          <w:sz w:val="28"/>
+          <w:szCs w:val="28"/>
+        </w:rPr>
+      </w:pPr>
+      <w:hyperlink r:id="rId7" w:anchor="st_params" w:history="1">
+        <w:r>
+          <w:rPr>
+            <w:rStyle w:val="Hyperlink"/>
+            <w:rFonts w:ascii="Times New Roman" w:hAnsi="Times New Roman" w:cs="Times New Roman"/>
+            <w:sz w:val="28"/>
+            <w:szCs w:val="28"/>
+          </w:rPr>
+          <w:t>https://developers.google.com/books/docs/v1/using#st_params</w:t>
+        </w:r>
+      </w:hyperlink>
+    </w:p>
+    <w:p>
+      <w:pPr>
+        <w:pStyle w:val="ListParagraph"/>
+        <w:numPr>
+          <w:ilvl w:val="0"/>
+          <w:numId w:val="6"/>
+        </w:numPr>
+        <w:jc w:val="both"/>
+        <w:rPr>
+          <w:rFonts w:ascii="Times New Roman" w:hAnsi="Times New Roman" w:cs="Times New Roman"/>
+          <w:sz w:val="28"/>
+          <w:szCs w:val="28"/>
+        </w:rPr>
+      </w:pPr>
+      <w:hyperlink r:id="rId8" w:anchor="ids" w:history="1">
+        <w:r>
+          <w:rPr>
+            <w:rStyle w:val="Hyperlink"/>
+            <w:rFonts w:ascii="Times New Roman" w:hAnsi="Times New Roman" w:cs="Times New Roman"/>
+            <w:sz w:val="28"/>
+            <w:szCs w:val="28"/>
+          </w:rPr>
+          <w:t>https://developers.google.com/books/docs/v1/using#ids</w:t>
+        </w:r>
+      </w:hyperlink>
+    </w:p>
+    <w:p>
+      <w:pPr>
+        <w:pStyle w:val="ListParagraph"/>
+        <w:numPr>
+          <w:ilvl w:val="0"/>
+          <w:numId w:val="6"/>
+        </w:numPr>
+        <w:jc w:val="both"/>
+        <w:rPr>
+          <w:rFonts w:ascii="Times New Roman" w:hAnsi="Times New Roman" w:cs="Times New Roman"/>
+          <w:sz w:val="28"/>
+          <w:szCs w:val="28"/>
+        </w:rPr>
+      </w:pPr>
+      <w:hyperlink r:id="rId9" w:history="1">
+        <w:r>
+          <w:rPr>
+            <w:rStyle w:val="Hyperlink"/>
+            <w:rFonts w:ascii="Times New Roman" w:hAnsi="Times New Roman" w:cs="Times New Roman"/>
+            <w:sz w:val="28"/>
+            <w:szCs w:val="28"/>
+          </w:rPr>
+          <w:t>https://firebase.google.com/docs/auth/web/start</w:t>
+        </w:r>
+      </w:hyperlink>
+    </w:p>
+    <w:p>
+      <w:pPr>
+        <w:pStyle w:val="ListParagraph"/>
+        <w:numPr>
+          <w:ilvl w:val="0"/>
+          <w:numId w:val="6"/>
+        </w:numPr>
+        <w:jc w:val="both"/>
+        <w:rPr>
+          <w:rFonts w:ascii="Times New Roman" w:hAnsi="Times New Roman" w:cs="Times New Roman"/>
+          <w:sz w:val="28"/>
+          <w:szCs w:val="28"/>
+        </w:rPr>
+      </w:pPr>
+      <w:hyperlink r:id="rId10" w:history="1">
+        <w:r>
+          <w:rPr>
+            <w:rStyle w:val="Hyperlink"/>
+            <w:rFonts w:ascii="Times New Roman" w:hAnsi="Times New Roman" w:cs="Times New Roman"/>
+            <w:sz w:val="28"/>
+            <w:szCs w:val="28"/>
+          </w:rPr>
+          <w:t>https://www.youtube.com/watch?v=BjtxPj6jRM8</w:t>
+        </w:r>
+      </w:hyperlink>
+    </w:p>
+    <w:p>
+      <w:pPr>
+        <w:pStyle w:val="ListParagraph"/>
+        <w:numPr>
+          <w:ilvl w:val="0"/>
+          <w:numId w:val="6"/>
+        </w:numPr>
+        <w:jc w:val="both"/>
+        <w:rPr>
+          <w:rFonts w:ascii="Times New Roman" w:hAnsi="Times New Roman" w:cs="Times New Roman"/>
+          <w:sz w:val="28"/>
+          <w:szCs w:val="28"/>
+        </w:rPr>
+      </w:pPr>
+      <w:hyperlink r:id="rId11" w:history="1">
+        <w:r>
+          <w:rPr>
+            <w:rStyle w:val="Hyperlink"/>
+            <w:rFonts w:ascii="Times New Roman" w:hAnsi="Times New Roman" w:cs="Times New Roman"/>
+            <w:sz w:val="28"/>
+            <w:szCs w:val="28"/>
+          </w:rPr>
+          <w:t>https://reactnavigation.org/docs/native-stack-navigator/</w:t>
+        </w:r>
+      </w:hyperlink>
+    </w:p>
+    <w:p>
+      <w:pPr>
+        <w:pStyle w:val="ListParagraph"/>
+        <w:numPr>
+          <w:ilvl w:val="0"/>
+          <w:numId w:val="6"/>
+        </w:numPr>
+        <w:jc w:val="both"/>
+        <w:rPr>
+          <w:rFonts w:ascii="Times New Roman" w:hAnsi="Times New Roman" w:cs="Times New Roman"/>
+          <w:sz w:val="28"/>
+          <w:szCs w:val="28"/>
+        </w:rPr>
+      </w:pPr>
+      <w:hyperlink r:id="rId12" w:history="1">
+        <w:r>
+          <w:rPr>
+            <w:rStyle w:val="Hyperlink"/>
+            <w:rFonts w:ascii="Times New Roman" w:hAnsi="Times New Roman" w:cs="Times New Roman"/>
+            <w:sz w:val="28"/>
+            <w:szCs w:val="28"/>
+          </w:rPr>
+          <w:t>https://reactnavigation.org/docs/native-stack-navigator</w:t>
+        </w:r>
+      </w:hyperlink>
+    </w:p>
+    <w:p>
+      <w:pPr>
+        <w:pStyle w:val="ListParagraph"/>
+        <w:numPr>
+          <w:ilvl w:val="0"/>
+          <w:numId w:val="6"/>
+        </w:numPr>
+        <w:jc w:val="both"/>
+        <w:rPr>
+          <w:rFonts w:ascii="Times New Roman" w:hAnsi="Times New Roman" w:cs="Times New Roman"/>
+          <w:sz w:val="28"/>
+          <w:szCs w:val="28"/>
+        </w:rPr>
+      </w:pPr>
+      <w:hyperlink r:id="rId13" w:history="1">
+        <w:r>
+          <w:rPr>
+            <w:rStyle w:val="Hyperlink"/>
+            <w:rFonts w:ascii="Times New Roman" w:hAnsi="Times New Roman" w:cs="Times New Roman"/>
+            <w:sz w:val="28"/>
+            <w:szCs w:val="28"/>
+          </w:rPr>
+          <w:t>https://cloud.google.com/firestore/docs/manage-data/add-data</w:t>
+        </w:r>
+      </w:hyperlink>
+    </w:p>
+    <w:p>
+      <w:pPr>
+        <w:pStyle w:val="ListParagraph"/>
+        <w:numPr>
+          <w:ilvl w:val="0"/>
+          <w:numId w:val="6"/>
+        </w:numPr>
+        <w:jc w:val="both"/>
+        <w:rPr>
+          <w:rFonts w:ascii="Times New Roman" w:hAnsi="Times New Roman" w:cs="Times New Roman"/>
+          <w:sz w:val="28"/>
+          <w:szCs w:val="28"/>
+        </w:rPr>
+      </w:pPr>
+      <w:hyperlink r:id="rId14" w:history="1">
+        <w:r>
+          <w:rPr>
+            <w:rStyle w:val="Hyperlink"/>
+            <w:rFonts w:ascii="Times New Roman" w:hAnsi="Times New Roman" w:cs="Times New Roman"/>
+            <w:sz w:val="28"/>
+            <w:szCs w:val="28"/>
+          </w:rPr>
+          <w:t>https://reactnative.dev/docs/alert#alerttype-ios</w:t>
+        </w:r>
+      </w:hyperlink>
+    </w:p>
+    <w:p>
+      <w:pPr>
+        <w:pStyle w:val="ListParagraph"/>
+        <w:numPr>
+          <w:ilvl w:val="0"/>
+          <w:numId w:val="6"/>
+        </w:numPr>
+        <w:jc w:val="both"/>
+        <w:rPr>
+          <w:rFonts w:ascii="Times New Roman" w:hAnsi="Times New Roman" w:cs="Times New Roman"/>
+          <w:sz w:val="28"/>
+          <w:szCs w:val="28"/>
+        </w:rPr>
+      </w:pPr>
+      <w:hyperlink r:id="rId15" w:history="1">
+        <w:r>
+          <w:rPr>
+            <w:rStyle w:val="Hyperlink"/>
+            <w:rFonts w:ascii="Times New Roman" w:hAnsi="Times New Roman" w:cs="Times New Roman"/>
+            <w:sz w:val="28"/>
+            <w:szCs w:val="28"/>
+          </w:rPr>
+          <w:t>https://firebase.google.com/docs/firestore/manage-data/delete-data#:~:text=To%20delete%20an%20entire%20collection,out%2Dof%2Dmemory%20errors</w:t>
+        </w:r>
+      </w:hyperlink>
+      <w:r>
+        <w:rPr>
+          <w:rFonts w:ascii="Times New Roman" w:hAnsi="Times New Roman" w:cs="Times New Roman"/>
+          <w:sz w:val="28"/>
+          <w:szCs w:val="28"/>
+        </w:rPr>
+        <w:t>.</w:t>
+      </w:r>
+    </w:p>
+    <w:p>
+      <w:pPr>
+        <w:pStyle w:val="ListParagraph"/>
+        <w:numPr>
+          <w:ilvl w:val="0"/>
+          <w:numId w:val="6"/>
+        </w:numPr>
+        <w:jc w:val="both"/>
+        <w:rPr>
+          <w:rFonts w:ascii="Times New Roman" w:hAnsi="Times New Roman" w:cs="Times New Roman"/>
+          <w:sz w:val="28"/>
+          <w:szCs w:val="28"/>
+        </w:rPr>
+      </w:pPr>
+      <w:hyperlink r:id="rId16" w:history="1">
+        <w:r>
+          <w:rPr>
+            <w:rStyle w:val="Hyperlink"/>
+            <w:rFonts w:ascii="Times New Roman" w:hAnsi="Times New Roman" w:cs="Times New Roman"/>
+            <w:sz w:val="28"/>
+            <w:szCs w:val="28"/>
+          </w:rPr>
+          <w:t>https://wix.github.io/react-native-ui-lib/docs/getting-started/setup</w:t>
+        </w:r>
+      </w:hyperlink>
+    </w:p>
+    <w:p>
+      <w:pPr>
+        <w:pStyle w:val="ListParagraph"/>
+        <w:numPr>
+          <w:ilvl w:val="0"/>
+          <w:numId w:val="6"/>
+        </w:numPr>
+        <w:jc w:val="both"/>
+        <w:rPr>
+          <w:rFonts w:ascii="Times New Roman" w:hAnsi="Times New Roman" w:cs="Times New Roman"/>
+          <w:sz w:val="28"/>
+          <w:szCs w:val="28"/>
+        </w:rPr>
+      </w:pPr>
+      <w:r>
+        <w:rPr>
+          <w:rFonts w:ascii="Times New Roman" w:hAnsi="Times New Roman" w:cs="Times New Roman"/>
+          <w:sz w:val="28"/>
+          <w:szCs w:val="28"/>
+        </w:rPr>
+        <w:t>https://wix.github.io/react-native-ui-lib/docs/components/overlays/Dialog/Dialog#overlaybackgroundcolor</w:t>
       </w:r>
     </w:p>
     <w:sectPr>
@@ -904,6 +1307,119 @@
     </w:lvl>
   </w:abstractNum>
   <w:abstractNum w:abstractNumId="3" w15:restartNumberingAfterBreak="0">
+    <w:nsid w:val="5D347114"/>
+    <w:multiLevelType w:val="hybridMultilevel"/>
+    <w:tmpl w:val="9FCA882A"/>
+    <w:lvl w:ilvl="0" w:tplc="04090001">
+      <w:start w:val="1"/>
+      <w:numFmt w:val="bullet"/>
+      <w:lvlText w:val=""/>
+      <w:lvlJc w:val="left"/>
+      <w:pPr>
+        <w:ind w:left="720" w:hanging="360"/>
+      </w:pPr>
+      <w:rPr>
+        <w:rFonts w:ascii="Symbol" w:hAnsi="Symbol" w:hint="default"/>
+      </w:rPr>
+    </w:lvl>
+    <w:lvl w:ilvl="1" w:tplc="04090003" w:tentative="1">
+      <w:start w:val="1"/>
+      <w:numFmt w:val="bullet"/>
+      <w:lvlText w:val="o"/>
+      <w:lvlJc w:val="left"/>
+      <w:pPr>
+        <w:ind w:left="1440" w:hanging="360"/>
+      </w:pPr>
+      <w:rPr>
+        <w:rFonts w:ascii="Courier New" w:hAnsi="Courier New" w:cs="Courier New" w:hint="default"/>
+      </w:rPr>
+    </w:lvl>
+    <w:lvl w:ilvl="2" w:tplc="04090005" w:tentative="1">
+      <w:start w:val="1"/>
+      <w:numFmt w:val="bullet"/>
+      <w:lvlText w:val=""/>
+      <w:lvlJc w:val="left"/>
+      <w:pPr>
+        <w:ind w:left="2160" w:hanging="360"/>
+      </w:pPr>
+      <w:rPr>
+        <w:rFonts w:ascii="Wingdings" w:hAnsi="Wingdings" w:hint="default"/>
+      </w:rPr>
+    </w:lvl>
+    <w:lvl w:ilvl="3" w:tplc="04090001" w:tentative="1">
+      <w:start w:val="1"/>
+      <w:numFmt w:val="bullet"/>
+      <w:lvlText w:val=""/>
+      <w:lvlJc w:val="left"/>
+      <w:pPr>
+        <w:ind w:left="2880" w:hanging="360"/>
+      </w:pPr>
+      <w:rPr>
+        <w:rFonts w:ascii="Symbol" w:hAnsi="Symbol" w:hint="default"/>
+      </w:rPr>
+    </w:lvl>
+    <w:lvl w:ilvl="4" w:tplc="04090003" w:tentative="1">
+      <w:start w:val="1"/>
+      <w:numFmt w:val="bullet"/>
+      <w:lvlText w:val="o"/>
+      <w:lvlJc w:val="left"/>
+      <w:pPr>
+        <w:ind w:left="3600" w:hanging="360"/>
+      </w:pPr>
+      <w:rPr>
+        <w:rFonts w:ascii="Courier New" w:hAnsi="Courier New" w:cs="Courier New" w:hint="default"/>
+      </w:rPr>
+    </w:lvl>
+    <w:lvl w:ilvl="5" w:tplc="04090005" w:tentative="1">
+      <w:start w:val="1"/>
+      <w:numFmt w:val="bullet"/>
+      <w:lvlText w:val=""/>
+      <w:lvlJc w:val="left"/>
+      <w:pPr>
+        <w:ind w:left="4320" w:hanging="360"/>
+      </w:pPr>
+      <w:rPr>
+        <w:rFonts w:ascii="Wingdings" w:hAnsi="Wingdings" w:hint="default"/>
+      </w:rPr>
+    </w:lvl>
+    <w:lvl w:ilvl="6" w:tplc="04090001" w:tentative="1">
+      <w:start w:val="1"/>
+      <w:numFmt w:val="bullet"/>
+      <w:lvlText w:val=""/>
+      <w:lvlJc w:val="left"/>
+      <w:pPr>
+        <w:ind w:left="5040" w:hanging="360"/>
+      </w:pPr>
+      <w:rPr>
+        <w:rFonts w:ascii="Symbol" w:hAnsi="Symbol" w:hint="default"/>
+      </w:rPr>
+    </w:lvl>
+    <w:lvl w:ilvl="7" w:tplc="04090003" w:tentative="1">
+      <w:start w:val="1"/>
+      <w:numFmt w:val="bullet"/>
+      <w:lvlText w:val="o"/>
+      <w:lvlJc w:val="left"/>
+      <w:pPr>
+        <w:ind w:left="5760" w:hanging="360"/>
+      </w:pPr>
+      <w:rPr>
+        <w:rFonts w:ascii="Courier New" w:hAnsi="Courier New" w:cs="Courier New" w:hint="default"/>
+      </w:rPr>
+    </w:lvl>
+    <w:lvl w:ilvl="8" w:tplc="04090005" w:tentative="1">
+      <w:start w:val="1"/>
+      <w:numFmt w:val="bullet"/>
+      <w:lvlText w:val=""/>
+      <w:lvlJc w:val="left"/>
+      <w:pPr>
+        <w:ind w:left="6480" w:hanging="360"/>
+      </w:pPr>
+      <w:rPr>
+        <w:rFonts w:ascii="Wingdings" w:hAnsi="Wingdings" w:hint="default"/>
+      </w:rPr>
+    </w:lvl>
+  </w:abstractNum>
+  <w:abstractNum w:abstractNumId="4" w15:restartNumberingAfterBreak="0">
     <w:nsid w:val="75922B41"/>
     <w:multiLevelType w:val="hybridMultilevel"/>
     <w:tmpl w:val="307C8E5C"/>
@@ -1016,7 +1532,7 @@
       </w:rPr>
     </w:lvl>
   </w:abstractNum>
-  <w:abstractNum w:abstractNumId="4" w15:restartNumberingAfterBreak="0">
+  <w:abstractNum w:abstractNumId="5" w15:restartNumberingAfterBreak="0">
     <w:nsid w:val="78B336AE"/>
     <w:multiLevelType w:val="hybridMultilevel"/>
     <w:tmpl w:val="C596B5DC"/>
@@ -1130,7 +1646,7 @@
     </w:lvl>
   </w:abstractNum>
   <w:num w:numId="1">
-    <w:abstractNumId w:val="4"/>
+    <w:abstractNumId w:val="5"/>
   </w:num>
   <w:num w:numId="2">
     <w:abstractNumId w:val="2"/>
@@ -1142,6 +1658,9 @@
     <w:abstractNumId w:val="1"/>
   </w:num>
   <w:num w:numId="5">
+    <w:abstractNumId w:val="4"/>
+  </w:num>
+  <w:num w:numId="6">
     <w:abstractNumId w:val="3"/>
   </w:num>
 </w:numbering>
@@ -1584,6 +2103,29 @@
       <w:contextualSpacing/>
     </w:pPr>
   </w:style>
+  <w:style w:type="character" w:styleId="Hyperlink">
+    <w:name w:val="Hyperlink"/>
+    <w:basedOn w:val="DefaultParagraphFont"/>
+    <w:uiPriority w:val="99"/>
+    <w:unhideWhenUsed/>
+    <w:rsid w:val="0066619E"/>
+    <w:rPr>
+      <w:color w:val="0563C1" w:themeColor="hyperlink"/>
+      <w:u w:val="single"/>
+    </w:rPr>
+  </w:style>
+  <w:style w:type="character" w:styleId="UnresolvedMention">
+    <w:name w:val="Unresolved Mention"/>
+    <w:basedOn w:val="DefaultParagraphFont"/>
+    <w:uiPriority w:val="99"/>
+    <w:semiHidden/>
+    <w:unhideWhenUsed/>
+    <w:rsid w:val="0066619E"/>
+    <w:rPr>
+      <w:color w:val="605E5C"/>
+      <w:shd w:val="clear" w:color="auto" w:fill="E1DFDD"/>
+    </w:rPr>
+  </w:style>
 </w:styles>
 </file>
 

</xml_diff>

<commit_message>
Added the week reading panel
</commit_message>
<xml_diff>
--- a/plan.docx
+++ b/plan.docx
@@ -278,43 +278,7 @@
           <w:sz w:val="28"/>
           <w:szCs w:val="28"/>
         </w:rPr>
-        <w:t xml:space="preserve">When you start a new </w:t>
-      </w:r>
-      <w:proofErr w:type="gramStart"/>
-      <w:r>
-        <w:rPr>
-          <w:rFonts w:ascii="Times New Roman" w:hAnsi="Times New Roman" w:cs="Times New Roman"/>
-          <w:sz w:val="28"/>
-          <w:szCs w:val="28"/>
-        </w:rPr>
-        <w:t>book</w:t>
-      </w:r>
-      <w:proofErr w:type="gramEnd"/>
-      <w:r>
-        <w:rPr>
-          <w:rFonts w:ascii="Times New Roman" w:hAnsi="Times New Roman" w:cs="Times New Roman"/>
-          <w:sz w:val="28"/>
-          <w:szCs w:val="28"/>
-        </w:rPr>
-        <w:t xml:space="preserve"> you should have a new book button and there you should search from an API or something and if you don’t find there you should have the option to add it manually. Also, when you select a </w:t>
-      </w:r>
-      <w:proofErr w:type="gramStart"/>
-      <w:r>
-        <w:rPr>
-          <w:rFonts w:ascii="Times New Roman" w:hAnsi="Times New Roman" w:cs="Times New Roman"/>
-          <w:sz w:val="28"/>
-          <w:szCs w:val="28"/>
-        </w:rPr>
-        <w:t>book</w:t>
-      </w:r>
-      <w:proofErr w:type="gramEnd"/>
-      <w:r>
-        <w:rPr>
-          <w:rFonts w:ascii="Times New Roman" w:hAnsi="Times New Roman" w:cs="Times New Roman"/>
-          <w:sz w:val="28"/>
-          <w:szCs w:val="28"/>
-        </w:rPr>
-        <w:t xml:space="preserve"> it could not be the same copy you have so the number of pages you have could be different-option to modify the number of pages on your end.</w:t>
+        <w:t>When you start a new book you should have a new book button and there you should search from an API or something and if you don’t find there you should have the option to add it manually. Also, when you select a book it could not be the same copy you have so the number of pages you have could be different-option to modify the number of pages on your end.</w:t>
       </w:r>
     </w:p>
     <w:p>
@@ -577,18 +541,8 @@
           <w:sz w:val="28"/>
           <w:szCs w:val="28"/>
         </w:rPr>
-        <w:t xml:space="preserve">In the corner a button for setting where you should have the modify goal button, info page and the </w:t>
-      </w:r>
-      <w:proofErr w:type="spellStart"/>
-      <w:r>
-        <w:rPr>
-          <w:rFonts w:ascii="Times New Roman" w:hAnsi="Times New Roman" w:cs="Times New Roman"/>
-          <w:sz w:val="28"/>
-          <w:szCs w:val="28"/>
-        </w:rPr>
-        <w:t>signout</w:t>
-      </w:r>
-      <w:proofErr w:type="spellEnd"/>
+        <w:t>In the corner a button for setting where you should have the modify goal button, info page and the signout</w:t>
+      </w:r>
     </w:p>
     <w:p>
       <w:pPr>
@@ -860,7 +814,7 @@
           <w:szCs w:val="28"/>
         </w:rPr>
       </w:pPr>
-      <w:hyperlink r:id="rId14" w:history="1">
+      <w:hyperlink r:id="rId14" w:anchor="alerttype-ios" w:history="1">
         <w:r>
           <w:rPr>
             <w:rStyle w:val="Hyperlink"/>
@@ -886,7 +840,7 @@
           <w:szCs w:val="28"/>
         </w:rPr>
       </w:pPr>
-      <w:hyperlink r:id="rId15" w:history="1">
+      <w:hyperlink r:id="rId15" w:anchor=":~:text=To%20delete%20an%20entire%20collection,out%2Dof%2Dmemory%20errors" w:history="1">
         <w:r>
           <w:rPr>
             <w:rStyle w:val="Hyperlink"/>
@@ -946,13 +900,91 @@
           <w:szCs w:val="28"/>
         </w:rPr>
       </w:pPr>
-      <w:r>
-        <w:rPr>
-          <w:rFonts w:ascii="Times New Roman" w:hAnsi="Times New Roman" w:cs="Times New Roman"/>
-          <w:sz w:val="28"/>
-          <w:szCs w:val="28"/>
-        </w:rPr>
-        <w:t>https://wix.github.io/react-native-ui-lib/docs/components/overlays/Dialog/Dialog#overlaybackgroundcolor</w:t>
+      <w:hyperlink r:id="rId17" w:history="1">
+        <w:r>
+          <w:rPr>
+            <w:rStyle w:val="Hyperlink"/>
+            <w:rFonts w:ascii="Times New Roman" w:hAnsi="Times New Roman" w:cs="Times New Roman"/>
+            <w:sz w:val="28"/>
+            <w:szCs w:val="28"/>
+          </w:rPr>
+          <w:t>https://wix.github.io/react-native-ui-lib/docs/components/overlays/Dialog/Dialog#overlaybackgroundcolor</w:t>
+        </w:r>
+      </w:hyperlink>
+    </w:p>
+    <w:p>
+      <w:pPr>
+        <w:pStyle w:val="ListParagraph"/>
+        <w:numPr>
+          <w:ilvl w:val="0"/>
+          <w:numId w:val="6"/>
+        </w:numPr>
+        <w:jc w:val="both"/>
+        <w:rPr>
+          <w:rFonts w:ascii="Times New Roman" w:hAnsi="Times New Roman" w:cs="Times New Roman"/>
+          <w:sz w:val="28"/>
+          <w:szCs w:val="28"/>
+        </w:rPr>
+      </w:pPr>
+      <w:hyperlink r:id="rId18" w:history="1">
+        <w:r>
+          <w:rPr>
+            <w:rStyle w:val="Hyperlink"/>
+            <w:rFonts w:ascii="Times New Roman" w:hAnsi="Times New Roman" w:cs="Times New Roman"/>
+            <w:sz w:val="28"/>
+            <w:szCs w:val="28"/>
+          </w:rPr>
+          <w:t>https://firebase.google.com/docs/firestore/manage-data/add-data#update_elements_in_an_array</w:t>
+        </w:r>
+      </w:hyperlink>
+    </w:p>
+    <w:p>
+      <w:pPr>
+        <w:pStyle w:val="ListParagraph"/>
+        <w:numPr>
+          <w:ilvl w:val="0"/>
+          <w:numId w:val="6"/>
+        </w:numPr>
+        <w:jc w:val="both"/>
+        <w:rPr>
+          <w:rFonts w:ascii="Times New Roman" w:hAnsi="Times New Roman" w:cs="Times New Roman"/>
+          <w:sz w:val="28"/>
+          <w:szCs w:val="28"/>
+        </w:rPr>
+      </w:pPr>
+      <w:hyperlink r:id="rId19" w:history="1">
+        <w:r>
+          <w:rPr>
+            <w:rStyle w:val="Hyperlink"/>
+            <w:rFonts w:ascii="Times New Roman" w:hAnsi="Times New Roman" w:cs="Times New Roman"/>
+            <w:sz w:val="28"/>
+            <w:szCs w:val="28"/>
+          </w:rPr>
+          <w:t>https://stackoverflow.com/questions/725098/leap-year-calculation</w:t>
+        </w:r>
+      </w:hyperlink>
+    </w:p>
+    <w:p>
+      <w:pPr>
+        <w:pStyle w:val="ListParagraph"/>
+        <w:numPr>
+          <w:ilvl w:val="0"/>
+          <w:numId w:val="6"/>
+        </w:numPr>
+        <w:jc w:val="both"/>
+        <w:rPr>
+          <w:rFonts w:ascii="Times New Roman" w:hAnsi="Times New Roman" w:cs="Times New Roman"/>
+          <w:sz w:val="28"/>
+          <w:szCs w:val="28"/>
+        </w:rPr>
+      </w:pPr>
+      <w:r>
+        <w:rPr>
+          <w:rFonts w:ascii="Times New Roman" w:hAnsi="Times New Roman" w:cs="Times New Roman"/>
+          <w:sz w:val="28"/>
+          <w:szCs w:val="28"/>
+        </w:rPr>
+        <w:t>https://www.w3schools.com/jsref/jsref_obj_date.asp</w:t>
       </w:r>
     </w:p>
     <w:sectPr>
@@ -2068,7 +2100,6 @@
   <w:style w:type="character" w:default="1" w:styleId="DefaultParagraphFont">
     <w:name w:val="Default Paragraph Font"/>
     <w:uiPriority w:val="1"/>
-    <w:semiHidden/>
     <w:unhideWhenUsed/>
   </w:style>
   <w:style w:type="table" w:default="1" w:styleId="TableNormal">

</xml_diff>

<commit_message>
Added the Update reading form
</commit_message>
<xml_diff>
--- a/plan.docx
+++ b/plan.docx
@@ -541,8 +541,18 @@
           <w:sz w:val="28"/>
           <w:szCs w:val="28"/>
         </w:rPr>
-        <w:t>In the corner a button for setting where you should have the modify goal button, info page and the signout</w:t>
-      </w:r>
+        <w:t xml:space="preserve">In the corner a button for setting where you should have the modify goal button, info page and the </w:t>
+      </w:r>
+      <w:proofErr w:type="spellStart"/>
+      <w:r>
+        <w:rPr>
+          <w:rFonts w:ascii="Times New Roman" w:hAnsi="Times New Roman" w:cs="Times New Roman"/>
+          <w:sz w:val="28"/>
+          <w:szCs w:val="28"/>
+        </w:rPr>
+        <w:t>signout</w:t>
+      </w:r>
+      <w:proofErr w:type="spellEnd"/>
     </w:p>
     <w:p>
       <w:pPr>
@@ -900,7 +910,7 @@
           <w:szCs w:val="28"/>
         </w:rPr>
       </w:pPr>
-      <w:hyperlink r:id="rId17" w:history="1">
+      <w:hyperlink r:id="rId17" w:anchor="overlaybackgroundcolor" w:history="1">
         <w:r>
           <w:rPr>
             <w:rStyle w:val="Hyperlink"/>
@@ -926,7 +936,7 @@
           <w:szCs w:val="28"/>
         </w:rPr>
       </w:pPr>
-      <w:hyperlink r:id="rId18" w:history="1">
+      <w:hyperlink r:id="rId18" w:anchor="update_elements_in_an_array" w:history="1">
         <w:r>
           <w:rPr>
             <w:rStyle w:val="Hyperlink"/>
@@ -978,13 +988,73 @@
           <w:szCs w:val="28"/>
         </w:rPr>
       </w:pPr>
-      <w:r>
-        <w:rPr>
-          <w:rFonts w:ascii="Times New Roman" w:hAnsi="Times New Roman" w:cs="Times New Roman"/>
-          <w:sz w:val="28"/>
-          <w:szCs w:val="28"/>
-        </w:rPr>
-        <w:t>https://www.w3schools.com/jsref/jsref_obj_date.asp</w:t>
+      <w:hyperlink r:id="rId20" w:history="1">
+        <w:r>
+          <w:rPr>
+            <w:rStyle w:val="Hyperlink"/>
+            <w:rFonts w:ascii="Times New Roman" w:hAnsi="Times New Roman" w:cs="Times New Roman"/>
+            <w:sz w:val="28"/>
+            <w:szCs w:val="28"/>
+          </w:rPr>
+          <w:t>https://www.w3schools.com/jsref/jsref_obj_date.asp</w:t>
+        </w:r>
+      </w:hyperlink>
+    </w:p>
+    <w:p>
+      <w:pPr>
+        <w:pStyle w:val="ListParagraph"/>
+        <w:numPr>
+          <w:ilvl w:val="0"/>
+          <w:numId w:val="6"/>
+        </w:numPr>
+        <w:jc w:val="both"/>
+        <w:rPr>
+          <w:rFonts w:ascii="Times New Roman" w:hAnsi="Times New Roman" w:cs="Times New Roman"/>
+          <w:sz w:val="28"/>
+          <w:szCs w:val="28"/>
+        </w:rPr>
+      </w:pPr>
+      <w:hyperlink r:id="rId21" w:history="1">
+        <w:r>
+          <w:rPr>
+            <w:rStyle w:val="Hyperlink"/>
+            <w:rFonts w:ascii="Times New Roman" w:hAnsi="Times New Roman" w:cs="Times New Roman"/>
+            <w:sz w:val="28"/>
+            <w:szCs w:val="28"/>
+          </w:rPr>
+          <w:t>https://stackoverflow.com/questions/51135278/how-to-disable-keyboard-in-react-native#:~:text=The%20easiest%20solution%20is%20to%20use%20the%20onFocus%20prop%20on%20TextInput.&amp;text=Then%20pass%20Keyboard.,from%20popping%20up%20when%20focused</w:t>
+        </w:r>
+      </w:hyperlink>
+      <w:r>
+        <w:rPr>
+          <w:rFonts w:ascii="Times New Roman" w:hAnsi="Times New Roman" w:cs="Times New Roman"/>
+          <w:sz w:val="28"/>
+          <w:szCs w:val="28"/>
+        </w:rPr>
+        <w:t>.</w:t>
+      </w:r>
+    </w:p>
+    <w:p>
+      <w:pPr>
+        <w:pStyle w:val="ListParagraph"/>
+        <w:numPr>
+          <w:ilvl w:val="0"/>
+          <w:numId w:val="6"/>
+        </w:numPr>
+        <w:jc w:val="both"/>
+        <w:rPr>
+          <w:rFonts w:ascii="Times New Roman" w:hAnsi="Times New Roman" w:cs="Times New Roman"/>
+          <w:sz w:val="28"/>
+          <w:szCs w:val="28"/>
+        </w:rPr>
+      </w:pPr>
+      <w:r>
+        <w:rPr>
+          <w:rFonts w:ascii="Times New Roman" w:hAnsi="Times New Roman" w:cs="Times New Roman"/>
+          <w:sz w:val="28"/>
+          <w:szCs w:val="28"/>
+        </w:rPr>
+        <w:t>https://www.npmjs.com/package/react-native-select-dropdown#buttonTextAfterSelection</w:t>
       </w:r>
     </w:p>
     <w:sectPr>
@@ -2100,6 +2170,7 @@
   <w:style w:type="character" w:default="1" w:styleId="DefaultParagraphFont">
     <w:name w:val="Default Paragraph Font"/>
     <w:uiPriority w:val="1"/>
+    <w:semiHidden/>
     <w:unhideWhenUsed/>
   </w:style>
   <w:style w:type="table" w:default="1" w:styleId="TableNormal">

</xml_diff>